<commit_message>
Empezado plan de proyecto
</commit_message>
<xml_diff>
--- a/documentos/1.Introduccion.docx
+++ b/documentos/1.Introduccion.docx
@@ -1915,12 +1915,12 @@
       <w:r>
         <w:t>Travelgate</w:t>
       </w:r>
+      <w:proofErr w:type="spellEnd"/>
       <w:r>
         <w:t>.</w:t>
       </w:r>
     </w:p>
     <w:p>
-      <w:proofErr w:type="spellEnd"/>
       <w:r>
         <w:t xml:space="preserve">La existencia de un intermediario que se integre con las compañías aéreas, </w:t>
       </w:r>
@@ -11065,6 +11065,34 @@
         <w:t>:</w:t>
       </w:r>
     </w:p>
+    <w:p>
+      <w:r>
+        <w:rPr>
+          <w:highlight w:val="green"/>
+        </w:rPr>
+        <w:t xml:space="preserve">Tabla 13: Elemento </w:t>
+      </w:r>
+      <w:proofErr w:type="spellStart"/>
+      <w:r>
+        <w:rPr>
+          <w:highlight w:val="green"/>
+        </w:rPr>
+        <w:t>tramoDisponibilidad</w:t>
+      </w:r>
+      <w:proofErr w:type="spellEnd"/>
+      <w:r>
+        <w:rPr>
+          <w:highlight w:val="green"/>
+        </w:rPr>
+        <w:t xml:space="preserve"> </w:t>
+      </w:r>
+      <w:r>
+        <w:rPr>
+          <w:highlight w:val="green"/>
+        </w:rPr>
+        <w:t>de la petición DMR_RQ</w:t>
+      </w:r>
+    </w:p>
     <w:tbl>
       <w:tblPr>
         <w:tblStyle w:val="Tablaconcuadrcula"/>
@@ -11438,6 +11466,7 @@
         </w:numPr>
       </w:pPr>
       <w:r>
+        <w:lastRenderedPageBreak/>
         <w:t>R – quitar/eliminar – Eliminar el tramo de la reserva.</w:t>
       </w:r>
     </w:p>
@@ -11666,13 +11695,7 @@
         <w:t xml:space="preserve">, y sus diferentes políticas, complica </w:t>
       </w:r>
       <w:r>
-        <w:t xml:space="preserve">ésta transacción. De esta forma, ésta transacción y la siguiente (EMR), abren en el flujo con el proveedor </w:t>
-      </w:r>
-      <w:r>
-        <w:t>una gran cantidad de ramificaciones</w:t>
-      </w:r>
-      <w:r>
-        <w:t xml:space="preserve"> posibles que</w:t>
+        <w:t>ésta transacción. De esta forma, ésta transacción y la siguiente (EMR), abren en el flujo con el proveedor una gran cantidad de ramificaciones posibles que</w:t>
       </w:r>
       <w:r>
         <w:t xml:space="preserve"> </w:t>
@@ -11779,6 +11802,7 @@
     <w:p/>
     <w:p>
       <w:r>
+        <w:lastRenderedPageBreak/>
         <w:t xml:space="preserve">De cara al cliente entonces, </w:t>
       </w:r>
       <w:r>
@@ -11798,7 +11822,6 @@
       </w:pPr>
       <w:proofErr w:type="spellStart"/>
       <w:r>
-        <w:lastRenderedPageBreak/>
         <w:t>DisponibilidadModificarReserva</w:t>
       </w:r>
       <w:proofErr w:type="spellEnd"/>
@@ -12118,11 +12141,54 @@
     <w:p/>
     <w:p>
       <w:r>
+        <w:t xml:space="preserve">Los </w:t>
+      </w:r>
+      <w:proofErr w:type="spellStart"/>
+      <w:r>
+        <w:t>webservices</w:t>
+      </w:r>
+      <w:proofErr w:type="spellEnd"/>
+      <w:r>
+        <w:t xml:space="preserve"> definidos en este apartado forman parte del </w:t>
+      </w:r>
+      <w:r>
+        <w:t xml:space="preserve">Amadeus Ticket </w:t>
+      </w:r>
+      <w:proofErr w:type="spellStart"/>
+      <w:r>
+        <w:t>Changer</w:t>
+      </w:r>
+      <w:proofErr w:type="spellEnd"/>
+      <w:r>
+        <w:t xml:space="preserve"> (ATC) </w:t>
+      </w:r>
+      <w:proofErr w:type="spellStart"/>
+      <w:r>
+        <w:t>Shopper</w:t>
+      </w:r>
+      <w:proofErr w:type="spellEnd"/>
+      <w:r>
+        <w:t xml:space="preserve">, diseñados por el GDS para facilitar la modificación de reservas para agencias de viajes online u Online </w:t>
+      </w:r>
+      <w:proofErr w:type="spellStart"/>
+      <w:r>
+        <w:t>Travel</w:t>
+      </w:r>
+      <w:proofErr w:type="spellEnd"/>
+      <w:r>
+        <w:t xml:space="preserve"> Agency (OTA).</w:t>
+      </w:r>
+    </w:p>
+    <w:p/>
+    <w:p>
+      <w:r>
         <w:t>1</w:t>
       </w:r>
       <w:r>
         <w:t>.3.2.3 Integración a desarrollar</w:t>
       </w:r>
+      <w:bookmarkStart w:id="0" w:name="_GoBack"/>
+      <w:bookmarkEnd w:id="0"/>
     </w:p>
     <w:p>
       <w:r>
@@ -12345,6 +12411,7 @@
     </w:p>
     <w:p>
       <w:r>
+        <w:lastRenderedPageBreak/>
         <w:t>Algunas funcionalidades que habrán de implementarse, usarán funcionalidades ya existentes en la integración de Amadeus. Por este motivo, es especialmente crítico, mantener el buen funcionamiento del código existente y aprovechar al máximo el mismo.</w:t>
       </w:r>
     </w:p>
@@ -12654,6 +12721,7 @@
         <w:rPr>
           <w:highlight w:val="magenta"/>
         </w:rPr>
+        <w:lastRenderedPageBreak/>
         <w:t xml:space="preserve">Explicar los test </w:t>
       </w:r>
       <w:proofErr w:type="spellStart"/>
@@ -12680,10 +12748,7 @@
       </w:r>
     </w:p>
     <w:p/>
-    <w:p>
-      <w:bookmarkStart w:id="0" w:name="_GoBack"/>
-      <w:bookmarkEnd w:id="0"/>
-    </w:p>
+    <w:p/>
     <w:sectPr>
       <w:pgSz w:w="11906" w:h="16838"/>
       <w:pgMar w:top="1417" w:right="1701" w:bottom="1417" w:left="1701" w:header="708" w:footer="708" w:gutter="0"/>

</xml_diff>

<commit_message>
Terminado contenido de Plan de proyecto y Analisis Avanzado Diseno y Programacion
</commit_message>
<xml_diff>
--- a/documentos/1.Introduccion.docx
+++ b/documentos/1.Introduccion.docx
@@ -4,77 +4,10 @@
   <w:body>
     <w:p>
       <w:r>
-        <w:t>Portada</w:t>
-      </w:r>
-    </w:p>
-    <w:p>
-      <w:r>
-        <w:t>Tabla de contenidos</w:t>
-      </w:r>
-    </w:p>
-    <w:p>
-      <w:r>
-        <w:t>Lista de figuras</w:t>
-      </w:r>
-    </w:p>
-    <w:p>
-      <w:r>
-        <w:t>Lista de tablas</w:t>
-      </w:r>
-    </w:p>
-    <w:p>
-      <w:r>
-        <w:t>Lista de acrónimos</w:t>
-      </w:r>
-    </w:p>
-    <w:p>
-      <w:r>
-        <w:t>Agradecimientos</w:t>
-      </w:r>
-    </w:p>
-    <w:p>
-      <w:r>
-        <w:t>Resumen</w:t>
-      </w:r>
-    </w:p>
-    <w:p>
-      <w:pPr>
-        <w:ind w:left="360"/>
-      </w:pPr>
-      <w:r>
-        <w:t>Definición del problema</w:t>
-      </w:r>
-    </w:p>
-    <w:p>
-      <w:pPr>
-        <w:ind w:left="360"/>
-      </w:pPr>
-      <w:r>
-        <w:t>Exposición del método utilizado para resolver el problema</w:t>
-      </w:r>
-    </w:p>
-    <w:p>
-      <w:pPr>
-        <w:ind w:left="360"/>
-      </w:pPr>
-      <w:r>
-        <w:t>Comentarios sobre los principales resultados, aportaciones y posibles aplicaciones del trabajo</w:t>
-      </w:r>
-    </w:p>
-    <w:p>
-      <w:pPr>
-        <w:ind w:left="360"/>
-      </w:pPr>
-      <w:r>
-        <w:t>Conclusiones más importantes del trabajo</w:t>
-      </w:r>
-    </w:p>
-    <w:p>
-      <w:r>
         <w:t>1</w:t>
       </w:r>
       <w:r>
-        <w:t>. Introducción</w:t>
+        <w:t xml:space="preserve"> Introducción</w:t>
       </w:r>
     </w:p>
     <w:p>
@@ -82,7 +15,10 @@
         <w:t>1</w:t>
       </w:r>
       <w:r>
-        <w:t>.1. Contextualización</w:t>
+        <w:t>.1</w:t>
+      </w:r>
+      <w:r>
+        <w:t xml:space="preserve"> Contextualización</w:t>
       </w:r>
     </w:p>
     <w:p>
@@ -90,7 +26,10 @@
         <w:t>1</w:t>
       </w:r>
       <w:r>
-        <w:t xml:space="preserve">.1.1. </w:t>
+        <w:t>.1.1</w:t>
+      </w:r>
+      <w:r>
+        <w:t xml:space="preserve"> </w:t>
       </w:r>
       <w:r>
         <w:t>Funcionamiento de</w:t>
@@ -435,235 +374,235 @@
     </w:p>
     <w:p>
       <w:r>
+        <w:t xml:space="preserve">Sin entrar aun en las tecnologías y formatos de cliente y proveedor, </w:t>
+      </w:r>
+      <w:r>
+        <w:t>a continuación</w:t>
+      </w:r>
+      <w:r>
+        <w:t xml:space="preserve">, en la </w:t>
+      </w:r>
+      <w:r>
+        <w:rPr>
+          <w:i/>
+        </w:rPr>
+        <w:t>F</w:t>
+      </w:r>
+      <w:r>
+        <w:rPr>
+          <w:i/>
+        </w:rPr>
+        <w:t>igura 1,</w:t>
+      </w:r>
+      <w:r>
+        <w:t xml:space="preserve"> se sitúan conceptualmente a participantes, transacciones (RQ y RS) e integración, en </w:t>
+      </w:r>
+      <w:r>
+        <w:t xml:space="preserve">un </w:t>
+      </w:r>
+      <w:r>
+        <w:t>diagrama</w:t>
+      </w:r>
+      <w:r>
+        <w:t>.</w:t>
+      </w:r>
+      <w:r>
+        <w:t xml:space="preserve"> </w:t>
+      </w:r>
+      <w:r>
+        <w:rPr>
+          <w:highlight w:val="magenta"/>
+        </w:rPr>
+        <w:t>Colocar en el diagrama los números</w:t>
+      </w:r>
+    </w:p>
+    <w:p>
+      <w:r>
+        <w:rPr>
+          <w:highlight w:val="magenta"/>
+        </w:rPr>
+        <w:t xml:space="preserve">Figura 1: </w:t>
+      </w:r>
+      <w:r>
+        <w:rPr>
+          <w:highlight w:val="magenta"/>
+        </w:rPr>
+        <w:t>(</w:t>
+      </w:r>
+      <w:r>
+        <w:rPr>
+          <w:highlight w:val="magenta"/>
+        </w:rPr>
+        <w:t>Figura</w:t>
+      </w:r>
+      <w:r>
+        <w:rPr>
+          <w:highlight w:val="magenta"/>
+        </w:rPr>
+        <w:t xml:space="preserve"> de cliente-</w:t>
+      </w:r>
+      <w:r>
+        <w:rPr>
+          <w:highlight w:val="magenta"/>
+        </w:rPr>
+        <w:t>integración</w:t>
+      </w:r>
+      <w:r>
+        <w:rPr>
+          <w:highlight w:val="magenta"/>
+        </w:rPr>
+        <w:t xml:space="preserve">-proveedor con flechas </w:t>
+      </w:r>
+      <w:proofErr w:type="spellStart"/>
+      <w:r>
+        <w:rPr>
+          <w:highlight w:val="magenta"/>
+        </w:rPr>
+        <w:t>rq</w:t>
+      </w:r>
+      <w:proofErr w:type="spellEnd"/>
+      <w:r>
+        <w:rPr>
+          <w:highlight w:val="magenta"/>
+        </w:rPr>
+        <w:t xml:space="preserve"> y </w:t>
+      </w:r>
+      <w:proofErr w:type="spellStart"/>
+      <w:r>
+        <w:rPr>
+          <w:highlight w:val="magenta"/>
+        </w:rPr>
+        <w:t>rs</w:t>
+      </w:r>
+      <w:proofErr w:type="spellEnd"/>
+      <w:r>
+        <w:rPr>
+          <w:highlight w:val="magenta"/>
+        </w:rPr>
+        <w:t>)</w:t>
+      </w:r>
+    </w:p>
+    <w:p/>
+    <w:p>
+      <w:r>
+        <w:t xml:space="preserve">El </w:t>
+      </w:r>
+      <w:r>
+        <w:t xml:space="preserve">proceso </w:t>
+      </w:r>
+      <w:r>
+        <w:t xml:space="preserve">representado en la figura anterior </w:t>
+      </w:r>
+      <w:r>
+        <w:t>se denomina habitualmente transacción. Una transacción entre dos sistemas conectados por una integración, contiene entonces d</w:t>
+      </w:r>
+      <w:r>
+        <w:t>os peticiones y dos respuestas.</w:t>
+      </w:r>
+    </w:p>
+    <w:p>
+      <w:r>
+        <w:t xml:space="preserve">Para hacer posible la conexión y completar una transacción, los 3 actores: cliente, integración y proveedor tienen que conocer previamente los puntos de acceso a los que enviar las peticiones y las respuestas. A estos puntos de acceso se les denomina </w:t>
+      </w:r>
+      <w:r>
+        <w:t>comúnmente</w:t>
+      </w:r>
+      <w:r>
+        <w:t xml:space="preserve"> </w:t>
+      </w:r>
+      <w:proofErr w:type="spellStart"/>
+      <w:r>
+        <w:rPr>
+          <w:highlight w:val="lightGray"/>
+        </w:rPr>
+        <w:t>endpoints</w:t>
+      </w:r>
+      <w:proofErr w:type="spellEnd"/>
+      <w:r>
+        <w:t>.</w:t>
+      </w:r>
+    </w:p>
+    <w:p>
+      <w:r>
+        <w:t>El</w:t>
+      </w:r>
+      <w:r>
+        <w:t xml:space="preserve"> acceso a un </w:t>
+      </w:r>
+      <w:proofErr w:type="spellStart"/>
+      <w:r>
+        <w:t>endpoint</w:t>
+      </w:r>
+      <w:proofErr w:type="spellEnd"/>
+      <w:r>
+        <w:t xml:space="preserve"> </w:t>
+      </w:r>
+      <w:r>
+        <w:t xml:space="preserve">y consiguiente comunicación entre integración y cliente/proveedor y viceversa </w:t>
+      </w:r>
+      <w:r>
+        <w:t xml:space="preserve">se consigue </w:t>
+      </w:r>
+      <w:r>
+        <w:t xml:space="preserve">por norma general </w:t>
+      </w:r>
+      <w:r>
+        <w:t>mediante</w:t>
+      </w:r>
+      <w:r>
+        <w:t>:</w:t>
+      </w:r>
+    </w:p>
+    <w:p>
+      <w:r>
+        <w:t xml:space="preserve">- Dirección </w:t>
+      </w:r>
+      <w:proofErr w:type="spellStart"/>
+      <w:r>
+        <w:rPr>
+          <w:highlight w:val="lightGray"/>
+        </w:rPr>
+        <w:t>Url</w:t>
+      </w:r>
+      <w:proofErr w:type="spellEnd"/>
+      <w:r>
+        <w:t xml:space="preserve"> del servicio web.</w:t>
+      </w:r>
+    </w:p>
+    <w:p>
+      <w:r>
+        <w:t>- Usuario y contraseña</w:t>
+      </w:r>
+      <w:r>
+        <w:t>,</w:t>
+      </w:r>
+      <w:r>
+        <w:t xml:space="preserve"> o información que permita </w:t>
+      </w:r>
+      <w:r>
+        <w:t xml:space="preserve">un agente </w:t>
+      </w:r>
+      <w:r>
+        <w:t>identificarse.</w:t>
+      </w:r>
+    </w:p>
+    <w:p>
+      <w:r>
+        <w:t xml:space="preserve">- </w:t>
+      </w:r>
+      <w:r>
+        <w:rPr>
+          <w:highlight w:val="lightGray"/>
+        </w:rPr>
+        <w:t>Protocolo criptográfico</w:t>
+      </w:r>
+      <w:r>
+        <w:t xml:space="preserve"> de mutuo acuerdo para la comunicación segura a través de internet.</w:t>
+      </w:r>
+    </w:p>
+    <w:p>
+      <w:r>
         <w:lastRenderedPageBreak/>
-        <w:t xml:space="preserve">Sin entrar aun en las tecnologías y formatos de cliente y proveedor, </w:t>
-      </w:r>
-      <w:r>
-        <w:t>a continuación</w:t>
-      </w:r>
-      <w:r>
-        <w:t xml:space="preserve">, en la </w:t>
-      </w:r>
-      <w:r>
-        <w:rPr>
-          <w:i/>
-        </w:rPr>
-        <w:t>F</w:t>
-      </w:r>
-      <w:r>
-        <w:rPr>
-          <w:i/>
-        </w:rPr>
-        <w:t>igura 1,</w:t>
-      </w:r>
-      <w:r>
-        <w:t xml:space="preserve"> se sitúan conceptualmente a participantes, transacciones (RQ y RS) e integración, en </w:t>
-      </w:r>
-      <w:r>
-        <w:t xml:space="preserve">un </w:t>
-      </w:r>
-      <w:r>
-        <w:t>diagrama</w:t>
-      </w:r>
-      <w:r>
-        <w:t>.</w:t>
-      </w:r>
-      <w:r>
-        <w:t xml:space="preserve"> </w:t>
-      </w:r>
-      <w:r>
-        <w:rPr>
-          <w:highlight w:val="magenta"/>
-        </w:rPr>
-        <w:t>Colocar en el diagrama los números</w:t>
-      </w:r>
-    </w:p>
-    <w:p>
-      <w:r>
-        <w:rPr>
-          <w:highlight w:val="magenta"/>
-        </w:rPr>
-        <w:t xml:space="preserve">Figura 1: </w:t>
-      </w:r>
-      <w:r>
-        <w:rPr>
-          <w:highlight w:val="magenta"/>
-        </w:rPr>
-        <w:t>(</w:t>
-      </w:r>
-      <w:r>
-        <w:rPr>
-          <w:highlight w:val="magenta"/>
-        </w:rPr>
-        <w:t>Figura</w:t>
-      </w:r>
-      <w:r>
-        <w:rPr>
-          <w:highlight w:val="magenta"/>
-        </w:rPr>
-        <w:t xml:space="preserve"> de cliente-</w:t>
-      </w:r>
-      <w:r>
-        <w:rPr>
-          <w:highlight w:val="magenta"/>
-        </w:rPr>
-        <w:t>integración</w:t>
-      </w:r>
-      <w:r>
-        <w:rPr>
-          <w:highlight w:val="magenta"/>
-        </w:rPr>
-        <w:t xml:space="preserve">-proveedor con flechas </w:t>
-      </w:r>
-      <w:proofErr w:type="spellStart"/>
-      <w:r>
-        <w:rPr>
-          <w:highlight w:val="magenta"/>
-        </w:rPr>
-        <w:t>rq</w:t>
-      </w:r>
-      <w:proofErr w:type="spellEnd"/>
-      <w:r>
-        <w:rPr>
-          <w:highlight w:val="magenta"/>
-        </w:rPr>
-        <w:t xml:space="preserve"> y </w:t>
-      </w:r>
-      <w:proofErr w:type="spellStart"/>
-      <w:r>
-        <w:rPr>
-          <w:highlight w:val="magenta"/>
-        </w:rPr>
-        <w:t>rs</w:t>
-      </w:r>
-      <w:proofErr w:type="spellEnd"/>
-      <w:r>
-        <w:rPr>
-          <w:highlight w:val="magenta"/>
-        </w:rPr>
-        <w:t>)</w:t>
-      </w:r>
-    </w:p>
-    <w:p/>
-    <w:p>
-      <w:r>
-        <w:t xml:space="preserve">El </w:t>
-      </w:r>
-      <w:r>
-        <w:t xml:space="preserve">proceso </w:t>
-      </w:r>
-      <w:r>
-        <w:t xml:space="preserve">representado en la figura anterior </w:t>
-      </w:r>
-      <w:r>
-        <w:t>se denomina habitualmente transacción. Una transacción entre dos sistemas conectados por una integración, contiene entonces d</w:t>
-      </w:r>
-      <w:r>
-        <w:t>os peticiones y dos respuestas.</w:t>
-      </w:r>
-    </w:p>
-    <w:p>
-      <w:r>
-        <w:t xml:space="preserve">Para hacer posible la conexión y completar una transacción, los 3 actores: cliente, integración y proveedor tienen que conocer previamente los puntos de acceso a los que enviar las peticiones y las respuestas. A estos puntos de acceso se les denomina </w:t>
-      </w:r>
-      <w:r>
-        <w:t>comúnmente</w:t>
-      </w:r>
-      <w:r>
-        <w:t xml:space="preserve"> </w:t>
-      </w:r>
-      <w:proofErr w:type="spellStart"/>
-      <w:r>
-        <w:rPr>
-          <w:highlight w:val="lightGray"/>
-        </w:rPr>
-        <w:t>endpoints</w:t>
-      </w:r>
-      <w:proofErr w:type="spellEnd"/>
-      <w:r>
-        <w:t>.</w:t>
-      </w:r>
-    </w:p>
-    <w:p>
-      <w:r>
-        <w:t>El</w:t>
-      </w:r>
-      <w:r>
-        <w:t xml:space="preserve"> acceso a un </w:t>
-      </w:r>
-      <w:proofErr w:type="spellStart"/>
-      <w:r>
-        <w:t>endpoint</w:t>
-      </w:r>
-      <w:proofErr w:type="spellEnd"/>
-      <w:r>
-        <w:t xml:space="preserve"> </w:t>
-      </w:r>
-      <w:r>
-        <w:t xml:space="preserve">y consiguiente comunicación entre integración y cliente/proveedor y viceversa </w:t>
-      </w:r>
-      <w:r>
-        <w:t xml:space="preserve">se consigue </w:t>
-      </w:r>
-      <w:r>
-        <w:t xml:space="preserve">por norma general </w:t>
-      </w:r>
-      <w:r>
-        <w:t>mediante</w:t>
-      </w:r>
-      <w:r>
-        <w:t>:</w:t>
-      </w:r>
-    </w:p>
-    <w:p>
-      <w:r>
-        <w:t xml:space="preserve">- Dirección </w:t>
-      </w:r>
-      <w:proofErr w:type="spellStart"/>
-      <w:r>
-        <w:rPr>
-          <w:highlight w:val="lightGray"/>
-        </w:rPr>
-        <w:t>Url</w:t>
-      </w:r>
-      <w:proofErr w:type="spellEnd"/>
-      <w:r>
-        <w:t xml:space="preserve"> del servicio web.</w:t>
-      </w:r>
-    </w:p>
-    <w:p>
-      <w:r>
-        <w:t>- Usuario y contraseña</w:t>
-      </w:r>
-      <w:r>
-        <w:t>,</w:t>
-      </w:r>
-      <w:r>
-        <w:t xml:space="preserve"> o información que permita </w:t>
-      </w:r>
-      <w:r>
-        <w:t xml:space="preserve">un agente </w:t>
-      </w:r>
-      <w:r>
-        <w:t>identificarse.</w:t>
-      </w:r>
-    </w:p>
-    <w:p>
-      <w:r>
-        <w:t xml:space="preserve">- </w:t>
-      </w:r>
-      <w:r>
-        <w:rPr>
-          <w:highlight w:val="lightGray"/>
-        </w:rPr>
-        <w:t>Protocolo criptográfico</w:t>
-      </w:r>
-      <w:r>
-        <w:t xml:space="preserve"> de mutuo acuerdo para la comunicación segura a través de internet.</w:t>
-      </w:r>
-    </w:p>
-    <w:p>
-      <w:r>
         <w:t>Una vez establecida la definición de</w:t>
       </w:r>
       <w:r>
@@ -879,7 +818,6 @@
     <w:p/>
     <w:p>
       <w:r>
-        <w:lastRenderedPageBreak/>
         <w:t>El producto situado como meta en una integración de vuelos es una reserva aérea. Para poder ofre</w:t>
       </w:r>
       <w:r>
@@ -1132,6 +1070,7 @@
         <w:ind w:firstLine="708"/>
       </w:pPr>
       <w:r>
+        <w:lastRenderedPageBreak/>
         <w:t xml:space="preserve"> </w:t>
       </w:r>
     </w:p>
@@ -1378,7 +1317,6 @@
         <w:rPr>
           <w:highlight w:val="magenta"/>
         </w:rPr>
-        <w:lastRenderedPageBreak/>
         <w:t xml:space="preserve">Figura 3: </w:t>
       </w:r>
       <w:r>
@@ -1647,6 +1585,7 @@
     <w:p/>
     <w:p>
       <w:r>
+        <w:lastRenderedPageBreak/>
         <w:t>1</w:t>
       </w:r>
       <w:r>
@@ -1939,7 +1878,6 @@
     </w:p>
     <w:p>
       <w:r>
-        <w:lastRenderedPageBreak/>
         <w:t xml:space="preserve">La </w:t>
       </w:r>
       <w:r>
@@ -2208,6 +2146,7 @@
     </w:p>
     <w:p>
       <w:r>
+        <w:lastRenderedPageBreak/>
         <w:t xml:space="preserve">Para </w:t>
       </w:r>
       <w:r>
@@ -2538,7 +2477,6 @@
         </w:numPr>
       </w:pPr>
       <w:r>
-        <w:lastRenderedPageBreak/>
         <w:t xml:space="preserve">En 1987, Air France, Lufthansa, Iberia y </w:t>
       </w:r>
       <w:proofErr w:type="spellStart"/>
@@ -2766,6 +2704,7 @@
     </w:p>
     <w:p>
       <w:r>
+        <w:lastRenderedPageBreak/>
         <w:t>Segmento</w:t>
       </w:r>
     </w:p>
@@ -2862,7 +2801,6 @@
     </w:p>
     <w:p>
       <w:r>
-        <w:lastRenderedPageBreak/>
         <w:t>Barcelona – Madrid con Iberia, número de vuelo 7612 con fecha de salida 2018-10-17T11:40:00 y fecha prevista de llegada 2018-10-17T12:25:00</w:t>
       </w:r>
     </w:p>
@@ -3432,6 +3370,7 @@
     </w:p>
     <w:p>
       <w:r>
+        <w:lastRenderedPageBreak/>
         <w:t>Un PNR se mantiene activo hasta 4 días después de la fecha del último segmento aéreo</w:t>
       </w:r>
       <w:r>
@@ -3499,7 +3438,6 @@
         </w:numPr>
       </w:pPr>
       <w:r>
-        <w:lastRenderedPageBreak/>
         <w:t>F – Primera</w:t>
       </w:r>
     </w:p>
@@ -3642,6 +3580,7 @@
         </w:numPr>
       </w:pPr>
       <w:r>
+        <w:lastRenderedPageBreak/>
         <w:t>Adultos (</w:t>
       </w:r>
       <w:proofErr w:type="spellStart"/>
@@ -4237,7 +4176,6 @@
     </w:p>
     <w:p>
       <w:r>
-        <w:lastRenderedPageBreak/>
         <w:t>El resultado obtenido es un conjunto de tari</w:t>
       </w:r>
       <w:r>
@@ -4517,7 +4455,6 @@
     </w:p>
     <w:p>
       <w:r>
-        <w:lastRenderedPageBreak/>
         <w:t xml:space="preserve">Nomenclatura que engloba los web </w:t>
       </w:r>
       <w:proofErr w:type="spellStart"/>
@@ -4852,6 +4789,7 @@
           </w:tcPr>
           <w:p>
             <w:r>
+              <w:lastRenderedPageBreak/>
               <w:t>@</w:t>
             </w:r>
             <w:proofErr w:type="spellStart"/>
@@ -5488,7 +5426,6 @@
           </w:tcPr>
           <w:p>
             <w:r>
-              <w:lastRenderedPageBreak/>
               <w:t>@</w:t>
             </w:r>
             <w:proofErr w:type="spellStart"/>
@@ -6177,6 +6114,7 @@
           </w:tcPr>
           <w:p>
             <w:r>
+              <w:lastRenderedPageBreak/>
               <w:t>Elemento</w:t>
             </w:r>
           </w:p>
@@ -6597,7 +6535,6 @@
           <w:p>
             <w:proofErr w:type="spellStart"/>
             <w:r>
-              <w:lastRenderedPageBreak/>
               <w:t>desgloseImporte</w:t>
             </w:r>
             <w:proofErr w:type="spellEnd"/>
@@ -7011,6 +6948,7 @@
           </w:tcPr>
           <w:p>
             <w:r>
+              <w:lastRenderedPageBreak/>
               <w:t>pasajeros</w:t>
             </w:r>
           </w:p>
@@ -7482,7 +7420,6 @@
           </w:tcPr>
           <w:p>
             <w:r>
-              <w:lastRenderedPageBreak/>
               <w:t>@apellidos</w:t>
             </w:r>
           </w:p>
@@ -8041,6 +7978,7 @@
           </w:tcPr>
           <w:p>
             <w:r>
+              <w:lastRenderedPageBreak/>
               <w:t>cargos</w:t>
             </w:r>
           </w:p>
@@ -8522,7 +8460,6 @@
           </w:tcPr>
           <w:p>
             <w:r>
-              <w:lastRenderedPageBreak/>
               <w:t>@</w:t>
             </w:r>
             <w:proofErr w:type="spellStart"/>
@@ -9156,6 +9093,7 @@
           </w:tcPr>
           <w:p>
             <w:r>
+              <w:lastRenderedPageBreak/>
               <w:t>@</w:t>
             </w:r>
             <w:proofErr w:type="spellStart"/>
@@ -9471,160 +9409,160 @@
     </w:p>
     <w:p>
       <w:r>
+        <w:t xml:space="preserve">Amadeus proporciona unas guías a alto nivel del ciclo de vida del proyecto en el </w:t>
+      </w:r>
+      <w:proofErr w:type="spellStart"/>
+      <w:r>
+        <w:rPr>
+          <w:highlight w:val="lightGray"/>
+        </w:rPr>
+        <w:t>Kick</w:t>
+      </w:r>
+      <w:proofErr w:type="spellEnd"/>
+      <w:r>
+        <w:rPr>
+          <w:highlight w:val="lightGray"/>
+        </w:rPr>
+        <w:t>-off</w:t>
+      </w:r>
+      <w:r>
+        <w:t xml:space="preserve"> en el que preferentemente tiene que acudir el desarrollador jefe de proyecto y los distintos interesados del mismo.</w:t>
+      </w:r>
+    </w:p>
+    <w:p>
+      <w:r>
+        <w:rPr>
+          <w:highlight w:val="magenta"/>
+        </w:rPr>
+        <w:t xml:space="preserve">Figura 14: </w:t>
+      </w:r>
+      <w:r>
+        <w:rPr>
+          <w:highlight w:val="magenta"/>
+        </w:rPr>
+        <w:t xml:space="preserve">(figura del PowerPoint del </w:t>
+      </w:r>
+      <w:proofErr w:type="spellStart"/>
+      <w:r>
+        <w:rPr>
+          <w:highlight w:val="magenta"/>
+        </w:rPr>
+        <w:t>kick</w:t>
+      </w:r>
+      <w:proofErr w:type="spellEnd"/>
+      <w:r>
+        <w:rPr>
+          <w:highlight w:val="magenta"/>
+        </w:rPr>
+        <w:t>-off)</w:t>
+      </w:r>
+    </w:p>
+    <w:p/>
+    <w:p>
+      <w:r>
+        <w:t>Amadeus aconseja seguir un flujo de transacciones que permitirá cumplir con las expectativas de un desarrollo, pero siempre siguiendo el flujo óptimo para el que fue diseñado para usarse en el GDS. No tiene por qué seguirse el flujo que se indica en la documentación que Amadeus facilita para un desarrollo. Sin embargo tendrá que comunicarse a los técnicos de Amadeus el cambio y la razón del mismo con respecto al flujo recomendado.</w:t>
+      </w:r>
+    </w:p>
+    <w:p>
+      <w:r>
+        <w:t xml:space="preserve">Amadeus proporciona de forma abierta cuál será el </w:t>
+      </w:r>
+      <w:proofErr w:type="spellStart"/>
+      <w:r>
+        <w:t>checklist</w:t>
+      </w:r>
+      <w:proofErr w:type="spellEnd"/>
+      <w:r>
+        <w:t xml:space="preserve"> que realizará sobre el desarrollo, lo que permite al desarrollador prestar atención a qué criterios han de cumplirse para pasar la certificación.</w:t>
+      </w:r>
+      <w:r>
+        <w:t xml:space="preserve"> En el capítulo </w:t>
+      </w:r>
+      <w:r>
+        <w:t>2.3.1</w:t>
+      </w:r>
+      <w:r>
+        <w:t xml:space="preserve"> </w:t>
+      </w:r>
+      <w:r>
+        <w:t xml:space="preserve">se pueden ver </w:t>
+      </w:r>
+      <w:r>
+        <w:t>en profundidad estos criterios.</w:t>
+      </w:r>
+    </w:p>
+    <w:p/>
+    <w:p>
+      <w:r>
+        <w:t>1.2</w:t>
+      </w:r>
+      <w:r>
+        <w:t xml:space="preserve"> Definición del problema</w:t>
+      </w:r>
+    </w:p>
+    <w:p>
+      <w:r>
+        <w:t xml:space="preserve">En este capítulo </w:t>
+      </w:r>
+      <w:r>
+        <w:t>se definen las partes existentes de una reserva aérea y la razón por la cual surge la necesidad de poder modificar dichas reservas.</w:t>
+      </w:r>
+      <w:r>
+        <w:t xml:space="preserve"> </w:t>
+      </w:r>
+      <w:r>
+        <w:t>Finalmente se introducirá brevemente cuál ha de ser el planteamiento para dar respuesta a la necesidad.</w:t>
+      </w:r>
+    </w:p>
+    <w:p>
+      <w:r>
+        <w:t>Del conjunto de conceptos qu</w:t>
+      </w:r>
+      <w:r>
+        <w:t>e se definirán en el apartado 1</w:t>
+      </w:r>
+      <w:r>
+        <w:t>.2.1</w:t>
+      </w:r>
+      <w:r>
+        <w:t>, se e</w:t>
+      </w:r>
+      <w:r>
+        <w:t>nume</w:t>
+      </w:r>
+      <w:r>
+        <w:t>rarán luego en el capítulo 1.2.3</w:t>
+      </w:r>
+      <w:r>
+        <w:t xml:space="preserve"> cuáles de ellos van a incluirse en la modificación de reservas y porqué.</w:t>
+      </w:r>
+    </w:p>
+    <w:p>
+      <w:r>
+        <w:t>En el contenid</w:t>
+      </w:r>
+      <w:r>
+        <w:t>o de los siguientes apartados: 1.2.1 y 1</w:t>
+      </w:r>
+      <w:r>
+        <w:t xml:space="preserve">.2.2 se menciona la existencia, previamente </w:t>
+      </w:r>
+      <w:r>
+        <w:t>mencionada</w:t>
+      </w:r>
+      <w:r>
+        <w:t>, del cliente o usuario final. Éste el que toma en última instancia</w:t>
+      </w:r>
+      <w:r>
+        <w:t>,</w:t>
+      </w:r>
+      <w:r>
+        <w:t xml:space="preserve"> las decisiones en una reserva y elige el contenido de cada una de las partes de la misma.</w:t>
+      </w:r>
+    </w:p>
+    <w:p>
+      <w:r>
         <w:lastRenderedPageBreak/>
-        <w:t xml:space="preserve">Amadeus proporciona unas guías a alto nivel del ciclo de vida del proyecto en el </w:t>
-      </w:r>
-      <w:proofErr w:type="spellStart"/>
-      <w:r>
-        <w:rPr>
-          <w:highlight w:val="lightGray"/>
-        </w:rPr>
-        <w:t>Kick</w:t>
-      </w:r>
-      <w:proofErr w:type="spellEnd"/>
-      <w:r>
-        <w:rPr>
-          <w:highlight w:val="lightGray"/>
-        </w:rPr>
-        <w:t>-off</w:t>
-      </w:r>
-      <w:r>
-        <w:t xml:space="preserve"> en el que preferentemente tiene que acudir el desarrollador jefe de proyecto y los distintos interesados del mismo.</w:t>
-      </w:r>
-    </w:p>
-    <w:p>
-      <w:r>
-        <w:rPr>
-          <w:highlight w:val="magenta"/>
-        </w:rPr>
-        <w:t xml:space="preserve">Figura 14: </w:t>
-      </w:r>
-      <w:r>
-        <w:rPr>
-          <w:highlight w:val="magenta"/>
-        </w:rPr>
-        <w:t xml:space="preserve">(figura del PowerPoint del </w:t>
-      </w:r>
-      <w:proofErr w:type="spellStart"/>
-      <w:r>
-        <w:rPr>
-          <w:highlight w:val="magenta"/>
-        </w:rPr>
-        <w:t>kick</w:t>
-      </w:r>
-      <w:proofErr w:type="spellEnd"/>
-      <w:r>
-        <w:rPr>
-          <w:highlight w:val="magenta"/>
-        </w:rPr>
-        <w:t>-off)</w:t>
-      </w:r>
-    </w:p>
-    <w:p/>
-    <w:p>
-      <w:r>
-        <w:t>Amadeus aconseja seguir un flujo de transacciones que permitirá cumplir con las expectativas de un desarrollo, pero siempre siguiendo el flujo óptimo para el que fue diseñado para usarse en el GDS. No tiene por qué seguirse el flujo que se indica en la documentación que Amadeus facilita para un desarrollo. Sin embargo tendrá que comunicarse a los técnicos de Amadeus el cambio y la razón del mismo con respecto al flujo recomendado.</w:t>
-      </w:r>
-    </w:p>
-    <w:p>
-      <w:r>
-        <w:t xml:space="preserve">Amadeus proporciona de forma abierta cuál será el </w:t>
-      </w:r>
-      <w:proofErr w:type="spellStart"/>
-      <w:r>
-        <w:t>checklist</w:t>
-      </w:r>
-      <w:proofErr w:type="spellEnd"/>
-      <w:r>
-        <w:t xml:space="preserve"> que realizará sobre el desarrollo, lo que permite al desarrollador prestar atención a qué criterios han de cumplirse para pasar la certificación.</w:t>
-      </w:r>
-      <w:r>
-        <w:t xml:space="preserve"> En el capítulo </w:t>
-      </w:r>
-      <w:r>
-        <w:t>2.3.1</w:t>
-      </w:r>
-      <w:r>
-        <w:t xml:space="preserve"> </w:t>
-      </w:r>
-      <w:r>
-        <w:t xml:space="preserve">se pueden ver </w:t>
-      </w:r>
-      <w:r>
-        <w:t>en profundidad estos criterios.</w:t>
-      </w:r>
-    </w:p>
-    <w:p/>
-    <w:p>
-      <w:r>
-        <w:t>1.2</w:t>
-      </w:r>
-      <w:r>
-        <w:t xml:space="preserve"> Definición del problema</w:t>
-      </w:r>
-    </w:p>
-    <w:p>
-      <w:r>
-        <w:t xml:space="preserve">En este capítulo </w:t>
-      </w:r>
-      <w:r>
-        <w:t>se definen las partes existentes de una reserva aérea y la razón por la cual surge la necesidad de poder modificar dichas reservas.</w:t>
-      </w:r>
-      <w:r>
-        <w:t xml:space="preserve"> </w:t>
-      </w:r>
-      <w:r>
-        <w:t>Finalmente se introducirá brevemente cuál ha de ser el planteamiento para dar respuesta a la necesidad.</w:t>
-      </w:r>
-    </w:p>
-    <w:p>
-      <w:r>
-        <w:t>Del conjunto de conceptos qu</w:t>
-      </w:r>
-      <w:r>
-        <w:t>e se definirán en el apartado 1</w:t>
-      </w:r>
-      <w:r>
-        <w:t>.2.1</w:t>
-      </w:r>
-      <w:r>
-        <w:t>, se e</w:t>
-      </w:r>
-      <w:r>
-        <w:t>nume</w:t>
-      </w:r>
-      <w:r>
-        <w:t>rarán luego en el capítulo 1.2.3</w:t>
-      </w:r>
-      <w:r>
-        <w:t xml:space="preserve"> cuáles de ellos van a incluirse en la modificación de reservas y porqué.</w:t>
-      </w:r>
-    </w:p>
-    <w:p>
-      <w:r>
-        <w:t>En el contenid</w:t>
-      </w:r>
-      <w:r>
-        <w:t>o de los siguientes apartados: 1.2.1 y 1</w:t>
-      </w:r>
-      <w:r>
-        <w:t xml:space="preserve">.2.2 se menciona la existencia, previamente </w:t>
-      </w:r>
-      <w:r>
-        <w:t>mencionada</w:t>
-      </w:r>
-      <w:r>
-        <w:t>, del cliente o usuario final. Éste el que toma en última instancia</w:t>
-      </w:r>
-      <w:r>
-        <w:t>,</w:t>
-      </w:r>
-      <w:r>
-        <w:t xml:space="preserve"> las decisiones en una reserva y elige el contenido de cada una de las partes de la misma.</w:t>
-      </w:r>
-    </w:p>
-    <w:p>
-      <w:r>
         <w:t>1.2.1</w:t>
       </w:r>
       <w:r>
@@ -9776,7 +9714,6 @@
     </w:p>
     <w:p>
       <w:r>
-        <w:lastRenderedPageBreak/>
         <w:t>Nombre y apellidos</w:t>
       </w:r>
       <w:r>
@@ -10095,7 +10032,6 @@
         </w:numPr>
       </w:pPr>
       <w:r>
-        <w:lastRenderedPageBreak/>
         <w:t>Compañía aérea validadora</w:t>
       </w:r>
       <w:r>
@@ -10205,6 +10141,7 @@
     </w:p>
     <w:p>
       <w:r>
+        <w:lastRenderedPageBreak/>
         <w:t xml:space="preserve">Es especialmente sencillo modificar nombres de pasajeros, pasaportes e información de contacto ya que si quisiéramos podríamos hacerlo con apenas dos transacciones: </w:t>
       </w:r>
       <w:proofErr w:type="spellStart"/>
@@ -10292,7 +10229,6 @@
     </w:p>
     <w:p>
       <w:r>
-        <w:lastRenderedPageBreak/>
         <w:t>Madrid - Palma con Air Europa, número de vuelo 0085 con fecha de salida 2018-10-25T10:00:00 y fecha prevista de llegada 2018-10-25T11:15:00</w:t>
       </w:r>
     </w:p>
@@ -10431,6 +10367,7 @@
     </w:p>
     <w:p>
       <w:r>
+        <w:lastRenderedPageBreak/>
         <w:t xml:space="preserve">Este </w:t>
       </w:r>
       <w:r>
@@ -10714,7 +10651,6 @@
         </w:numPr>
       </w:pPr>
       <w:r>
-        <w:lastRenderedPageBreak/>
         <w:t>Localizador de la reserva para poder recuperarla y reabrir el PNR</w:t>
       </w:r>
     </w:p>
@@ -10832,6 +10768,7 @@
     </w:p>
     <w:p>
       <w:r>
+        <w:lastRenderedPageBreak/>
         <w:t xml:space="preserve">Finalmente </w:t>
       </w:r>
       <w:r>
@@ -10930,7 +10867,6 @@
     <w:p/>
     <w:p>
       <w:r>
-        <w:lastRenderedPageBreak/>
         <w:t>1</w:t>
       </w:r>
       <w:r>
@@ -11219,6 +11155,7 @@
           <w:p>
             <w:proofErr w:type="spellStart"/>
             <w:r>
+              <w:lastRenderedPageBreak/>
               <w:t>locDestino</w:t>
             </w:r>
             <w:proofErr w:type="spellEnd"/>
@@ -11466,7 +11403,6 @@
         </w:numPr>
       </w:pPr>
       <w:r>
-        <w:lastRenderedPageBreak/>
         <w:t>R – quitar/eliminar – Eliminar el tramo de la reserva.</w:t>
       </w:r>
     </w:p>
@@ -11541,8 +11477,13 @@
     </w:p>
     <w:p>
       <w:r>
-        <w:t>En el capítulo 4 de diseño se presentan los elementos que forman esta transacción.</w:t>
-      </w:r>
+        <w:t>En el capítulo 4 de diseño se presentan los elemen</w:t>
+      </w:r>
+      <w:r>
+        <w:t>tos que forman esta transacción y en capítulo 5 se describe cada uno de ellos.</w:t>
+      </w:r>
+      <w:bookmarkStart w:id="0" w:name="_GoBack"/>
+      <w:bookmarkEnd w:id="0"/>
     </w:p>
     <w:p/>
     <w:p>
@@ -11674,6 +11615,7 @@
     </w:p>
     <w:p>
       <w:r>
+        <w:lastRenderedPageBreak/>
         <w:t xml:space="preserve">La </w:t>
       </w:r>
       <w:r>
@@ -11802,7 +11744,6 @@
     <w:p/>
     <w:p>
       <w:r>
-        <w:lastRenderedPageBreak/>
         <w:t xml:space="preserve">De cara al cliente entonces, </w:t>
       </w:r>
       <w:r>
@@ -12007,6 +11948,7 @@
         </w:numPr>
       </w:pPr>
       <w:r>
+        <w:lastRenderedPageBreak/>
         <w:t>Reemisión del billete o revalidación.</w:t>
       </w:r>
     </w:p>
@@ -12118,7 +12060,6 @@
     </w:p>
     <w:p>
       <w:r>
-        <w:lastRenderedPageBreak/>
         <w:t>Este servicio se usa para calcular el nuevo precio de los pasajeros e itinerario seleccionado y calcula además los costes que suponen los cambios realizados acorde a cada aerolínea.</w:t>
       </w:r>
     </w:p>
@@ -12187,8 +12128,6 @@
       <w:r>
         <w:t>.3.2.3 Integración a desarrollar</w:t>
       </w:r>
-      <w:bookmarkStart w:id="0" w:name="_GoBack"/>
-      <w:bookmarkEnd w:id="0"/>
     </w:p>
     <w:p>
       <w:r>
@@ -12327,6 +12266,7 @@
         </w:numPr>
       </w:pPr>
       <w:r>
+        <w:lastRenderedPageBreak/>
         <w:t>El proveedor procesa la petición que le llega y envía de vuelta como respuesta el producto que el cliente ha pedido.</w:t>
       </w:r>
     </w:p>
@@ -12411,7 +12351,6 @@
     </w:p>
     <w:p>
       <w:r>
-        <w:lastRenderedPageBreak/>
         <w:t>Algunas funcionalidades que habrán de implementarse, usarán funcionalidades ya existentes en la integración de Amadeus. Por este motivo, es especialmente crítico, mantener el buen funcionamiento del código existente y aprovechar al máximo el mismo.</w:t>
       </w:r>
     </w:p>
@@ -12578,6 +12517,7 @@
         </w:numPr>
       </w:pPr>
       <w:r>
+        <w:lastRenderedPageBreak/>
         <w:t>Reserva Modificar Reserva</w:t>
       </w:r>
     </w:p>
@@ -12721,7 +12661,6 @@
         <w:rPr>
           <w:highlight w:val="magenta"/>
         </w:rPr>
-        <w:lastRenderedPageBreak/>
         <w:t xml:space="preserve">Explicar los test </w:t>
       </w:r>
       <w:proofErr w:type="spellStart"/>

</xml_diff>

<commit_message>
Introduccion, diseno y pruebas terminado, falta solo despliegue
</commit_message>
<xml_diff>
--- a/documentos/1.Introduccion.docx
+++ b/documentos/1.Introduccion.docx
@@ -174,7 +174,6 @@
         </w:rPr>
         <w:t xml:space="preserve">na integración se encarga de conectar dos sistemas a través de </w:t>
       </w:r>
-      <w:bookmarkStart w:id="0" w:name="_GoBack"/>
       <w:r>
         <w:rPr>
           <w:rFonts w:ascii="Utopia" w:hAnsi="Utopia"/>
@@ -184,7 +183,6 @@
         </w:rPr>
         <w:t>transacciones</w:t>
       </w:r>
-      <w:bookmarkEnd w:id="0"/>
       <w:r>
         <w:rPr>
           <w:rFonts w:ascii="Utopia" w:hAnsi="Utopia"/>
@@ -28676,18 +28674,16 @@
           <w:rFonts w:ascii="Utopia" w:hAnsi="Utopia"/>
           <w:sz w:val="20"/>
           <w:szCs w:val="20"/>
-          <w:highlight w:val="magenta"/>
-        </w:rPr>
-      </w:pPr>
-      <w:r>
-        <w:rPr>
-          <w:rFonts w:ascii="Utopia" w:hAnsi="Utopia"/>
-          <w:sz w:val="20"/>
-          <w:szCs w:val="20"/>
-          <w:highlight w:val="magenta"/>
+        </w:rPr>
+      </w:pPr>
+      <w:r>
+        <w:rPr>
+          <w:rFonts w:ascii="Utopia" w:hAnsi="Utopia"/>
+          <w:sz w:val="20"/>
+          <w:szCs w:val="20"/>
         </w:rPr>
         <w:lastRenderedPageBreak/>
-        <w:t xml:space="preserve">Explicar los dos intentos de certificación. Explicar que es lo que </w:t>
+        <w:t xml:space="preserve">Tras revisar los </w:t>
       </w:r>
       <w:proofErr w:type="spellStart"/>
       <w:r>
@@ -28695,9 +28691,8 @@
           <w:rFonts w:ascii="Utopia" w:hAnsi="Utopia"/>
           <w:sz w:val="20"/>
           <w:szCs w:val="20"/>
-          <w:highlight w:val="magenta"/>
-        </w:rPr>
-        <w:t>ocurrio</w:t>
+        </w:rPr>
+        <w:t>tests</w:t>
       </w:r>
       <w:proofErr w:type="spellEnd"/>
       <w:r>
@@ -28705,9 +28700,8 @@
           <w:rFonts w:ascii="Utopia" w:hAnsi="Utopia"/>
           <w:sz w:val="20"/>
           <w:szCs w:val="20"/>
-          <w:highlight w:val="magenta"/>
-        </w:rPr>
-        <w:t xml:space="preserve"> en el primero: las sesiones </w:t>
+        </w:rPr>
+        <w:t xml:space="preserve"> realizados, Amadeus informó al desarrollador de la existencia de una anomalía en el flujo de transacciones que supondrían un </w:t>
       </w:r>
       <w:proofErr w:type="spellStart"/>
       <w:r>
@@ -28715,9 +28709,8 @@
           <w:rFonts w:ascii="Utopia" w:hAnsi="Utopia"/>
           <w:sz w:val="20"/>
           <w:szCs w:val="20"/>
-          <w:highlight w:val="magenta"/>
-        </w:rPr>
-        <w:t>stateless</w:t>
+        </w:rPr>
+        <w:t>warning</w:t>
       </w:r>
       <w:proofErr w:type="spellEnd"/>
       <w:r>
@@ -28725,9 +28718,42 @@
           <w:rFonts w:ascii="Utopia" w:hAnsi="Utopia"/>
           <w:sz w:val="20"/>
           <w:szCs w:val="20"/>
-          <w:highlight w:val="magenta"/>
-        </w:rPr>
-        <w:t xml:space="preserve"> y </w:t>
+        </w:rPr>
+        <w:t xml:space="preserve"> en la certificación. Amadeus recomendó la modificación de la aplicación desarrollada.</w:t>
+      </w:r>
+    </w:p>
+    <w:p>
+      <w:pPr>
+        <w:rPr>
+          <w:rFonts w:ascii="Utopia" w:hAnsi="Utopia"/>
+          <w:sz w:val="20"/>
+          <w:szCs w:val="20"/>
+        </w:rPr>
+      </w:pPr>
+      <w:r>
+        <w:rPr>
+          <w:rFonts w:ascii="Utopia" w:hAnsi="Utopia"/>
+          <w:sz w:val="20"/>
+          <w:szCs w:val="20"/>
+        </w:rPr>
+        <w:t>Esto supuso un retraso de unos días en el despliegue de la integración en producción para su uso comercial.</w:t>
+      </w:r>
+    </w:p>
+    <w:p>
+      <w:pPr>
+        <w:rPr>
+          <w:rFonts w:ascii="Utopia" w:hAnsi="Utopia"/>
+          <w:sz w:val="20"/>
+          <w:szCs w:val="20"/>
+        </w:rPr>
+      </w:pPr>
+      <w:r>
+        <w:rPr>
+          <w:rFonts w:ascii="Utopia" w:hAnsi="Utopia"/>
+          <w:sz w:val="20"/>
+          <w:szCs w:val="20"/>
+        </w:rPr>
+        <w:t xml:space="preserve">Todo y que la presencia de un </w:t>
       </w:r>
       <w:proofErr w:type="spellStart"/>
       <w:r>
@@ -28735,9 +28761,8 @@
           <w:rFonts w:ascii="Utopia" w:hAnsi="Utopia"/>
           <w:sz w:val="20"/>
           <w:szCs w:val="20"/>
-          <w:highlight w:val="magenta"/>
-        </w:rPr>
-        <w:t>stateful</w:t>
+        </w:rPr>
+        <w:t>warning</w:t>
       </w:r>
       <w:proofErr w:type="spellEnd"/>
       <w:r>
@@ -28745,105 +28770,46 @@
           <w:rFonts w:ascii="Utopia" w:hAnsi="Utopia"/>
           <w:sz w:val="20"/>
           <w:szCs w:val="20"/>
-          <w:highlight w:val="magenta"/>
-        </w:rPr>
-        <w:t xml:space="preserve">. Mencionar que en el primer intento hubo un </w:t>
-      </w:r>
-      <w:proofErr w:type="spellStart"/>
-      <w:r>
-        <w:rPr>
-          <w:rFonts w:ascii="Utopia" w:hAnsi="Utopia"/>
-          <w:sz w:val="20"/>
-          <w:szCs w:val="20"/>
-          <w:highlight w:val="magenta"/>
-        </w:rPr>
-        <w:t>warning</w:t>
-      </w:r>
-      <w:proofErr w:type="spellEnd"/>
-      <w:r>
-        <w:rPr>
-          <w:rFonts w:ascii="Utopia" w:hAnsi="Utopia"/>
-          <w:sz w:val="20"/>
-          <w:szCs w:val="20"/>
-          <w:highlight w:val="magenta"/>
-        </w:rPr>
-        <w:t xml:space="preserve"> por este motivo.</w:t>
-      </w:r>
-    </w:p>
-    <w:p>
-      <w:pPr>
-        <w:rPr>
-          <w:rFonts w:ascii="Utopia" w:hAnsi="Utopia"/>
-          <w:sz w:val="20"/>
-          <w:szCs w:val="20"/>
-          <w:highlight w:val="magenta"/>
-        </w:rPr>
-      </w:pPr>
-      <w:r>
-        <w:rPr>
-          <w:rFonts w:ascii="Utopia" w:hAnsi="Utopia"/>
-          <w:sz w:val="20"/>
-          <w:szCs w:val="20"/>
-          <w:highlight w:val="magenta"/>
-        </w:rPr>
-        <w:t xml:space="preserve">Explicar los test </w:t>
-      </w:r>
-      <w:proofErr w:type="spellStart"/>
-      <w:r>
-        <w:rPr>
-          <w:rFonts w:ascii="Utopia" w:hAnsi="Utopia"/>
-          <w:sz w:val="20"/>
-          <w:szCs w:val="20"/>
-          <w:highlight w:val="magenta"/>
-        </w:rPr>
-        <w:t>scenarios</w:t>
-      </w:r>
-      <w:proofErr w:type="spellEnd"/>
-      <w:r>
-        <w:rPr>
-          <w:rFonts w:ascii="Utopia" w:hAnsi="Utopia"/>
-          <w:sz w:val="20"/>
-          <w:szCs w:val="20"/>
-          <w:highlight w:val="magenta"/>
-        </w:rPr>
-        <w:t xml:space="preserve"> que debían cumplirse con éxito.</w:t>
-      </w:r>
-    </w:p>
-    <w:p>
-      <w:pPr>
-        <w:rPr>
-          <w:rFonts w:ascii="Utopia" w:hAnsi="Utopia"/>
-          <w:sz w:val="20"/>
-          <w:szCs w:val="20"/>
-        </w:rPr>
-      </w:pPr>
-      <w:r>
-        <w:rPr>
-          <w:rFonts w:ascii="Utopia" w:hAnsi="Utopia"/>
-          <w:sz w:val="20"/>
-          <w:szCs w:val="20"/>
-          <w:highlight w:val="magenta"/>
-        </w:rPr>
-        <w:t>Mostrar algunas partes del documento que entrega Amadeus al certificar un desarrollo.</w:t>
-      </w:r>
-    </w:p>
-    <w:p>
-      <w:pPr>
-        <w:rPr>
-          <w:rFonts w:ascii="Utopia" w:hAnsi="Utopia"/>
-          <w:sz w:val="20"/>
-          <w:szCs w:val="20"/>
-        </w:rPr>
-      </w:pPr>
-    </w:p>
-    <w:p>
-      <w:pPr>
-        <w:rPr>
-          <w:rFonts w:ascii="Utopia" w:hAnsi="Utopia"/>
-          <w:sz w:val="20"/>
-          <w:szCs w:val="20"/>
-        </w:rPr>
-      </w:pPr>
+        </w:rPr>
+        <w:t xml:space="preserve"> en una certificación no impide a la agencia el uso de la aplicación desarrollada, se decidió realizar el cambio para tener el flujo de transacciones con el proveedor adecuado y evitar que </w:t>
+      </w:r>
+      <w:proofErr w:type="gramStart"/>
+      <w:r>
+        <w:rPr>
+          <w:rFonts w:ascii="Utopia" w:hAnsi="Utopia"/>
+          <w:sz w:val="20"/>
+          <w:szCs w:val="20"/>
+        </w:rPr>
+        <w:t>al</w:t>
+      </w:r>
+      <w:proofErr w:type="gramEnd"/>
+      <w:r>
+        <w:rPr>
+          <w:rFonts w:ascii="Utopia" w:hAnsi="Utopia"/>
+          <w:sz w:val="20"/>
+          <w:szCs w:val="20"/>
+        </w:rPr>
+        <w:t xml:space="preserve"> aplicación fuese catalogada por Amadeus como defectuosa.</w:t>
+      </w:r>
+    </w:p>
+    <w:p>
+      <w:pPr>
+        <w:rPr>
+          <w:rFonts w:ascii="Utopia" w:hAnsi="Utopia"/>
+          <w:sz w:val="20"/>
+          <w:szCs w:val="20"/>
+        </w:rPr>
+      </w:pPr>
+      <w:r>
+        <w:rPr>
+          <w:rFonts w:ascii="Utopia" w:hAnsi="Utopia"/>
+          <w:sz w:val="20"/>
+          <w:szCs w:val="20"/>
+        </w:rPr>
+        <w:t>Una vez realizados los cambios, se realizaron de nuevo las pruebas que Amadeus solicitó. Amadeus reviso de nuevo éstas y finalmente informaron el éxito de la certificación.</w:t>
+      </w:r>
+      <w:bookmarkStart w:id="0" w:name="_GoBack"/>
+      <w:bookmarkEnd w:id="0"/>
     </w:p>
     <w:sectPr>
       <w:pgSz w:w="11906" w:h="16838"/>

</xml_diff>